<commit_message>
Rename library to TurboTables and added sortable class tag to indicate a sortable column.
</commit_message>
<xml_diff>
--- a/TurboTables-DesignNotes.docx
+++ b/TurboTables-DesignNotes.docx
@@ -638,7 +638,13 @@
         <w:t xml:space="preserve"> ctTotalItems=”100”</w:t>
       </w:r>
       <w:r>
-        <w:t xml:space="preserve"> class=”table table-striped tabled-bordered table-hover”&gt;</w:t>
+        <w:t xml:space="preserve"> class=”table table-striped tabled-bordered </w:t>
+      </w:r>
+      <w:r>
+        <w:t xml:space="preserve">table-condensed </w:t>
+      </w:r>
+      <w:r>
+        <w:t>table-hover”&gt;</w:t>
       </w:r>
     </w:p>
     <w:p>
@@ -669,6 +675,9 @@
       </w:r>
       <w:r>
         <w:t xml:space="preserve"> id=”Id”</w:t>
+      </w:r>
+      <w:r>
+        <w:t xml:space="preserve"> class=”sortable”</w:t>
       </w:r>
       <w:r>
         <w:t>&gt;</w:t>
@@ -749,6 +758,9 @@
         <w:t xml:space="preserve"> id=”FirstName”</w:t>
       </w:r>
       <w:r>
+        <w:t xml:space="preserve"> class=”sortable”</w:t>
+      </w:r>
+      <w:r>
         <w:t>&gt;</w:t>
       </w:r>
       <w:r>
@@ -818,6 +830,9 @@
         <w:t xml:space="preserve"> id=”LastName”</w:t>
       </w:r>
       <w:r>
+        <w:t xml:space="preserve"> class=”sorable”</w:t>
+      </w:r>
+      <w:r>
         <w:t>&gt;</w:t>
       </w:r>
       <w:r>
@@ -896,6 +911,11 @@
         <w:t xml:space="preserve"> id=”Email”</w:t>
       </w:r>
       <w:r>
+        <w:t xml:space="preserve"> class=”sortable”</w:t>
+      </w:r>
+      <w:bookmarkStart w:id="0" w:name="_GoBack"/>
+      <w:bookmarkEnd w:id="0"/>
+      <w:r>
         <w:t>&gt;</w:t>
       </w:r>
       <w:r>
@@ -949,8 +969,6 @@
       <w:r>
         <w:t>&lt;/a&gt;</w:t>
       </w:r>
-      <w:bookmarkStart w:id="0" w:name="_GoBack"/>
-      <w:bookmarkEnd w:id="0"/>
       <w:r>
         <w:t>&lt;/th&gt;</w:t>
       </w:r>
@@ -1238,6 +1256,21 @@
           <w:numId w:val="5"/>
         </w:numPr>
       </w:pPr>
+      <w:r>
+        <w:t>Columns should indicate whether they are sortable via a class ‘sortable’.</w:t>
+      </w:r>
+    </w:p>
+    <w:p>
+      <w:pPr>
+        <w:pStyle w:val="ListParagraph"/>
+        <w:numPr>
+          <w:ilvl w:val="0"/>
+          <w:numId w:val="5"/>
+        </w:numPr>
+      </w:pPr>
+      <w:r>
+        <w:t>Add code blocks to README for sample configuraiton</w:t>
+      </w:r>
     </w:p>
     <w:p>
       <w:pPr>

</xml_diff>

<commit_message>
Added page jump feature.
</commit_message>
<xml_diff>
--- a/TurboTables-DesignNotes.docx
+++ b/TurboTables-DesignNotes.docx
@@ -4,7 +4,15 @@
   <w:body>
     <w:p>
       <w:r>
-        <w:t xml:space="preserve">A javaScript library which supports an HTML 5 Data Table with paging, using Handlebars.js and Bootstrap. </w:t>
+        <w:t xml:space="preserve">A </w:t>
+      </w:r>
+      <w:proofErr w:type="spellStart"/>
+      <w:r>
+        <w:t>javaScript</w:t>
+      </w:r>
+      <w:proofErr w:type="spellEnd"/>
+      <w:r>
+        <w:t xml:space="preserve"> library which supports an HTML 5 Data Table with paging, using Handlebars.js and Bootstrap. </w:t>
       </w:r>
     </w:p>
     <w:p>
@@ -362,8 +370,13 @@
         </w:numPr>
       </w:pPr>
       <w:r>
-        <w:t>Written in javaScript</w:t>
-      </w:r>
+        <w:t xml:space="preserve">Written in </w:t>
+      </w:r>
+      <w:proofErr w:type="spellStart"/>
+      <w:r>
+        <w:t>javaScript</w:t>
+      </w:r>
+      <w:proofErr w:type="spellEnd"/>
     </w:p>
     <w:p>
       <w:pPr>
@@ -386,7 +399,15 @@
         </w:numPr>
       </w:pPr>
       <w:r>
-        <w:t>Use javaScript prototypes (why?)</w:t>
+        <w:t xml:space="preserve">Use </w:t>
+      </w:r>
+      <w:proofErr w:type="spellStart"/>
+      <w:r>
+        <w:t>javaScript</w:t>
+      </w:r>
+      <w:proofErr w:type="spellEnd"/>
+      <w:r>
+        <w:t xml:space="preserve"> prototypes (why?)</w:t>
       </w:r>
     </w:p>
     <w:p>
@@ -559,8 +580,13 @@
           <w:numId w:val="2"/>
         </w:numPr>
       </w:pPr>
-      <w:r>
-        <w:t>PageSize: 10</w:t>
+      <w:proofErr w:type="spellStart"/>
+      <w:r>
+        <w:t>PageSize</w:t>
+      </w:r>
+      <w:proofErr w:type="spellEnd"/>
+      <w:r>
+        <w:t>: 10</w:t>
       </w:r>
     </w:p>
     <w:p>
@@ -571,12 +597,14 @@
           <w:numId w:val="2"/>
         </w:numPr>
       </w:pPr>
+      <w:proofErr w:type="spellStart"/>
       <w:r>
         <w:t>Sort</w:t>
       </w:r>
       <w:r>
         <w:t>Column</w:t>
       </w:r>
+      <w:proofErr w:type="spellEnd"/>
       <w:r>
         <w:t>: Id</w:t>
       </w:r>
@@ -589,8 +617,21 @@
           <w:numId w:val="2"/>
         </w:numPr>
       </w:pPr>
-      <w:r>
-        <w:t>SortDirection: ‘asc’</w:t>
+      <w:proofErr w:type="spellStart"/>
+      <w:r>
+        <w:t>SortDirection</w:t>
+      </w:r>
+      <w:proofErr w:type="spellEnd"/>
+      <w:r>
+        <w:t>: ‘</w:t>
+      </w:r>
+      <w:proofErr w:type="spellStart"/>
+      <w:r>
+        <w:t>asc</w:t>
+      </w:r>
+      <w:proofErr w:type="spellEnd"/>
+      <w:r>
+        <w:t>’</w:t>
       </w:r>
     </w:p>
     <w:p>
@@ -632,10 +673,26 @@
         <w:ind w:left="720"/>
       </w:pPr>
       <w:r>
-        <w:t>&lt;table id=”CustomerTable”</w:t>
-      </w:r>
-      <w:r>
-        <w:t xml:space="preserve"> ctTotalItems=”100”</w:t>
+        <w:t>&lt;table id=”</w:t>
+      </w:r>
+      <w:proofErr w:type="spellStart"/>
+      <w:r>
+        <w:t>CustomerTable</w:t>
+      </w:r>
+      <w:proofErr w:type="spellEnd"/>
+      <w:r>
+        <w:t>”</w:t>
+      </w:r>
+      <w:r>
+        <w:t xml:space="preserve"> </w:t>
+      </w:r>
+      <w:proofErr w:type="spellStart"/>
+      <w:r>
+        <w:t>ctTotalItems</w:t>
+      </w:r>
+      <w:proofErr w:type="spellEnd"/>
+      <w:r>
+        <w:t>=”100”</w:t>
       </w:r>
       <w:r>
         <w:t xml:space="preserve"> class=”table table-striped tabled-bordered </w:t>
@@ -653,7 +710,15 @@
         <w:ind w:left="900"/>
       </w:pPr>
       <w:r>
-        <w:t>&lt;thead&gt;</w:t>
+        <w:t>&lt;</w:t>
+      </w:r>
+      <w:proofErr w:type="spellStart"/>
+      <w:r>
+        <w:t>thead</w:t>
+      </w:r>
+      <w:proofErr w:type="spellEnd"/>
+      <w:r>
+        <w:t>&gt;</w:t>
       </w:r>
     </w:p>
     <w:p>
@@ -662,7 +727,23 @@
         <w:ind w:left="1080"/>
       </w:pPr>
       <w:r>
-        <w:t>&lt;tr class=”colHeaders”&gt;</w:t>
+        <w:t>&lt;</w:t>
+      </w:r>
+      <w:proofErr w:type="spellStart"/>
+      <w:r>
+        <w:t>tr</w:t>
+      </w:r>
+      <w:proofErr w:type="spellEnd"/>
+      <w:r>
+        <w:t xml:space="preserve"> class=”</w:t>
+      </w:r>
+      <w:proofErr w:type="spellStart"/>
+      <w:r>
+        <w:t>colHeaders</w:t>
+      </w:r>
+      <w:proofErr w:type="spellEnd"/>
+      <w:r>
+        <w:t>”&gt;</w:t>
       </w:r>
     </w:p>
     <w:p>
@@ -671,8 +752,13 @@
         <w:ind w:left="1260"/>
       </w:pPr>
       <w:r>
-        <w:t>&lt;th</w:t>
-      </w:r>
+        <w:t>&lt;</w:t>
+      </w:r>
+      <w:proofErr w:type="spellStart"/>
+      <w:r>
+        <w:t>th</w:t>
+      </w:r>
+      <w:proofErr w:type="spellEnd"/>
       <w:r>
         <w:t xml:space="preserve"> id=”Id”</w:t>
       </w:r>
@@ -718,6 +804,7 @@
         </w:rPr>
         <w:t xml:space="preserve"> </w:t>
       </w:r>
+      <w:proofErr w:type="spellStart"/>
       <w:r>
         <w:rPr>
           <w:rFonts w:ascii="Consolas" w:hAnsi="Consolas" w:cs="Consolas"/>
@@ -727,6 +814,7 @@
         </w:rPr>
         <w:t>href</w:t>
       </w:r>
+      <w:proofErr w:type="spellEnd"/>
       <w:r>
         <w:rPr>
           <w:rFonts w:ascii="Consolas" w:hAnsi="Consolas" w:cs="Consolas"/>
@@ -743,7 +831,15 @@
         <w:t>&lt;/a&gt;</w:t>
       </w:r>
       <w:r>
-        <w:t>&lt;/th&gt;</w:t>
+        <w:t>&lt;/</w:t>
+      </w:r>
+      <w:proofErr w:type="spellStart"/>
+      <w:r>
+        <w:t>th</w:t>
+      </w:r>
+      <w:proofErr w:type="spellEnd"/>
+      <w:r>
+        <w:t>&gt;</w:t>
       </w:r>
     </w:p>
     <w:p>
@@ -752,10 +848,23 @@
         <w:ind w:left="1260"/>
       </w:pPr>
       <w:r>
-        <w:t>&lt;th</w:t>
-      </w:r>
-      <w:r>
-        <w:t xml:space="preserve"> id=”FirstName”</w:t>
+        <w:t>&lt;</w:t>
+      </w:r>
+      <w:proofErr w:type="spellStart"/>
+      <w:r>
+        <w:t>th</w:t>
+      </w:r>
+      <w:proofErr w:type="spellEnd"/>
+      <w:r>
+        <w:t xml:space="preserve"> id=”</w:t>
+      </w:r>
+      <w:proofErr w:type="spellStart"/>
+      <w:r>
+        <w:t>FirstName</w:t>
+      </w:r>
+      <w:proofErr w:type="spellEnd"/>
+      <w:r>
+        <w:t>”</w:t>
       </w:r>
       <w:r>
         <w:t xml:space="preserve"> class=”sortable”</w:t>
@@ -790,6 +899,7 @@
         </w:rPr>
         <w:t xml:space="preserve"> </w:t>
       </w:r>
+      <w:proofErr w:type="spellStart"/>
       <w:r>
         <w:rPr>
           <w:rFonts w:ascii="Consolas" w:hAnsi="Consolas" w:cs="Consolas"/>
@@ -799,6 +909,7 @@
         </w:rPr>
         <w:t>href</w:t>
       </w:r>
+      <w:proofErr w:type="spellEnd"/>
       <w:r>
         <w:rPr>
           <w:rFonts w:ascii="Consolas" w:hAnsi="Consolas" w:cs="Consolas"/>
@@ -815,7 +926,15 @@
         <w:t>&lt;/a&gt;</w:t>
       </w:r>
       <w:r>
-        <w:t>&lt;/th&gt;</w:t>
+        <w:t>&lt;/</w:t>
+      </w:r>
+      <w:proofErr w:type="spellStart"/>
+      <w:r>
+        <w:t>th</w:t>
+      </w:r>
+      <w:proofErr w:type="spellEnd"/>
+      <w:r>
+        <w:t>&gt;</w:t>
       </w:r>
     </w:p>
     <w:p>
@@ -824,13 +943,34 @@
         <w:ind w:left="1260"/>
       </w:pPr>
       <w:r>
-        <w:t>&lt;th</w:t>
-      </w:r>
-      <w:r>
-        <w:t xml:space="preserve"> id=”LastName”</w:t>
-      </w:r>
-      <w:r>
-        <w:t xml:space="preserve"> class=”sorable”</w:t>
+        <w:t>&lt;</w:t>
+      </w:r>
+      <w:proofErr w:type="spellStart"/>
+      <w:r>
+        <w:t>th</w:t>
+      </w:r>
+      <w:proofErr w:type="spellEnd"/>
+      <w:r>
+        <w:t xml:space="preserve"> id=”</w:t>
+      </w:r>
+      <w:proofErr w:type="spellStart"/>
+      <w:r>
+        <w:t>LastName</w:t>
+      </w:r>
+      <w:proofErr w:type="spellEnd"/>
+      <w:r>
+        <w:t>”</w:t>
+      </w:r>
+      <w:r>
+        <w:t xml:space="preserve"> class=”</w:t>
+      </w:r>
+      <w:proofErr w:type="spellStart"/>
+      <w:r>
+        <w:t>sorable</w:t>
+      </w:r>
+      <w:proofErr w:type="spellEnd"/>
+      <w:r>
+        <w:t>”</w:t>
       </w:r>
       <w:r>
         <w:t>&gt;</w:t>
@@ -871,6 +1011,7 @@
         </w:rPr>
         <w:t xml:space="preserve"> </w:t>
       </w:r>
+      <w:proofErr w:type="spellStart"/>
       <w:r>
         <w:rPr>
           <w:rFonts w:ascii="Consolas" w:hAnsi="Consolas" w:cs="Consolas"/>
@@ -880,6 +1021,7 @@
         </w:rPr>
         <w:t>href</w:t>
       </w:r>
+      <w:proofErr w:type="spellEnd"/>
       <w:r>
         <w:rPr>
           <w:rFonts w:ascii="Consolas" w:hAnsi="Consolas" w:cs="Consolas"/>
@@ -896,7 +1038,15 @@
         <w:t>&lt;/a&gt;</w:t>
       </w:r>
       <w:r>
-        <w:t>&lt;/th&gt;</w:t>
+        <w:t>&lt;/</w:t>
+      </w:r>
+      <w:proofErr w:type="spellStart"/>
+      <w:r>
+        <w:t>th</w:t>
+      </w:r>
+      <w:proofErr w:type="spellEnd"/>
+      <w:r>
+        <w:t>&gt;</w:t>
       </w:r>
     </w:p>
     <w:p>
@@ -905,16 +1055,19 @@
         <w:ind w:left="1260"/>
       </w:pPr>
       <w:r>
-        <w:t>&lt;th</w:t>
-      </w:r>
+        <w:t>&lt;</w:t>
+      </w:r>
+      <w:proofErr w:type="spellStart"/>
+      <w:r>
+        <w:t>th</w:t>
+      </w:r>
+      <w:proofErr w:type="spellEnd"/>
       <w:r>
         <w:t xml:space="preserve"> id=”Email”</w:t>
       </w:r>
       <w:r>
         <w:t xml:space="preserve"> class=”sortable”</w:t>
       </w:r>
-      <w:bookmarkStart w:id="0" w:name="_GoBack"/>
-      <w:bookmarkEnd w:id="0"/>
       <w:r>
         <w:t>&gt;</w:t>
       </w:r>
@@ -945,6 +1098,7 @@
         </w:rPr>
         <w:t xml:space="preserve"> </w:t>
       </w:r>
+      <w:proofErr w:type="spellStart"/>
       <w:r>
         <w:rPr>
           <w:rFonts w:ascii="Consolas" w:hAnsi="Consolas" w:cs="Consolas"/>
@@ -954,6 +1108,7 @@
         </w:rPr>
         <w:t>href</w:t>
       </w:r>
+      <w:proofErr w:type="spellEnd"/>
       <w:r>
         <w:rPr>
           <w:rFonts w:ascii="Consolas" w:hAnsi="Consolas" w:cs="Consolas"/>
@@ -970,7 +1125,15 @@
         <w:t>&lt;/a&gt;</w:t>
       </w:r>
       <w:r>
-        <w:t>&lt;/th&gt;</w:t>
+        <w:t>&lt;/</w:t>
+      </w:r>
+      <w:proofErr w:type="spellStart"/>
+      <w:r>
+        <w:t>th</w:t>
+      </w:r>
+      <w:proofErr w:type="spellEnd"/>
+      <w:r>
+        <w:t>&gt;</w:t>
       </w:r>
     </w:p>
     <w:p>
@@ -979,7 +1142,15 @@
         <w:ind w:left="1080"/>
       </w:pPr>
       <w:r>
-        <w:t>&lt;/tr&gt;</w:t>
+        <w:t>&lt;/</w:t>
+      </w:r>
+      <w:proofErr w:type="spellStart"/>
+      <w:r>
+        <w:t>tr</w:t>
+      </w:r>
+      <w:proofErr w:type="spellEnd"/>
+      <w:r>
+        <w:t>&gt;</w:t>
       </w:r>
     </w:p>
     <w:p>
@@ -988,7 +1159,15 @@
         <w:ind w:left="900"/>
       </w:pPr>
       <w:r>
-        <w:t>&lt;/thead&gt;</w:t>
+        <w:t>&lt;/</w:t>
+      </w:r>
+      <w:proofErr w:type="spellStart"/>
+      <w:r>
+        <w:t>thead</w:t>
+      </w:r>
+      <w:proofErr w:type="spellEnd"/>
+      <w:r>
+        <w:t>&gt;</w:t>
       </w:r>
     </w:p>
     <w:p>
@@ -997,7 +1176,23 @@
         <w:ind w:left="900"/>
       </w:pPr>
       <w:r>
-        <w:t>&lt;tbody id=”CustomerList”&gt;</w:t>
+        <w:t>&lt;</w:t>
+      </w:r>
+      <w:proofErr w:type="spellStart"/>
+      <w:r>
+        <w:t>tbody</w:t>
+      </w:r>
+      <w:proofErr w:type="spellEnd"/>
+      <w:r>
+        <w:t xml:space="preserve"> id=”</w:t>
+      </w:r>
+      <w:proofErr w:type="spellStart"/>
+      <w:r>
+        <w:t>CustomerList</w:t>
+      </w:r>
+      <w:proofErr w:type="spellEnd"/>
+      <w:r>
+        <w:t>”&gt;</w:t>
       </w:r>
     </w:p>
     <w:p>
@@ -1006,7 +1201,15 @@
         <w:ind w:left="900"/>
       </w:pPr>
       <w:r>
-        <w:t>&lt;/tbody&gt;</w:t>
+        <w:t>&lt;/</w:t>
+      </w:r>
+      <w:proofErr w:type="spellStart"/>
+      <w:r>
+        <w:t>tbody</w:t>
+      </w:r>
+      <w:proofErr w:type="spellEnd"/>
+      <w:r>
+        <w:t>&gt;</w:t>
       </w:r>
     </w:p>
     <w:p>
@@ -1041,14 +1244,24 @@
         <w:spacing w:after="0"/>
         <w:ind w:left="720"/>
       </w:pPr>
-      <w:r>
-        <w:t xml:space="preserve">var pager = new </w:t>
-      </w:r>
+      <w:proofErr w:type="spellStart"/>
+      <w:r>
+        <w:t>var</w:t>
+      </w:r>
+      <w:proofErr w:type="spellEnd"/>
+      <w:r>
+        <w:t xml:space="preserve"> pager = new </w:t>
+      </w:r>
+      <w:proofErr w:type="spellStart"/>
       <w:r>
         <w:t>Table</w:t>
       </w:r>
       <w:r>
-        <w:t>PagerLib( {</w:t>
+        <w:t>PagerLib</w:t>
+      </w:r>
+      <w:proofErr w:type="spellEnd"/>
+      <w:r>
+        <w:t>( {</w:t>
       </w:r>
     </w:p>
     <w:p>
@@ -1056,8 +1269,21 @@
         <w:spacing w:after="0"/>
         <w:ind w:left="900"/>
       </w:pPr>
-      <w:r>
-        <w:t>tableId: ‘CustomerTable’</w:t>
+      <w:proofErr w:type="spellStart"/>
+      <w:r>
+        <w:t>tableId</w:t>
+      </w:r>
+      <w:proofErr w:type="spellEnd"/>
+      <w:r>
+        <w:t>: ‘</w:t>
+      </w:r>
+      <w:proofErr w:type="spellStart"/>
+      <w:r>
+        <w:t>CustomerTable</w:t>
+      </w:r>
+      <w:proofErr w:type="spellEnd"/>
+      <w:r>
+        <w:t>’</w:t>
       </w:r>
       <w:r>
         <w:t>,</w:t>
@@ -1068,8 +1294,21 @@
         <w:spacing w:after="0"/>
         <w:ind w:left="900"/>
       </w:pPr>
-      <w:r>
-        <w:t>totalItemsAttribute: ‘ctTotalItems’,</w:t>
+      <w:proofErr w:type="spellStart"/>
+      <w:r>
+        <w:t>totalItemsAttribute</w:t>
+      </w:r>
+      <w:proofErr w:type="spellEnd"/>
+      <w:r>
+        <w:t>: ‘</w:t>
+      </w:r>
+      <w:proofErr w:type="spellStart"/>
+      <w:r>
+        <w:t>ctTotalItems</w:t>
+      </w:r>
+      <w:proofErr w:type="spellEnd"/>
+      <w:r>
+        <w:t>’,</w:t>
       </w:r>
     </w:p>
     <w:p>
@@ -1086,8 +1325,13 @@
         <w:spacing w:after="0"/>
         <w:ind w:left="900"/>
       </w:pPr>
-      <w:r>
-        <w:t>pageSize: 10,</w:t>
+      <w:proofErr w:type="spellStart"/>
+      <w:r>
+        <w:t>pageSize</w:t>
+      </w:r>
+      <w:proofErr w:type="spellEnd"/>
+      <w:r>
+        <w:t>: 10,</w:t>
       </w:r>
       <w:r>
         <w:t xml:space="preserve">   </w:t>
@@ -1098,8 +1342,13 @@
         <w:spacing w:after="0"/>
         <w:ind w:left="900"/>
       </w:pPr>
-      <w:r>
-        <w:t xml:space="preserve">pageSizeOptions: </w:t>
+      <w:proofErr w:type="spellStart"/>
+      <w:r>
+        <w:t>pageSizeOptions</w:t>
+      </w:r>
+      <w:proofErr w:type="spellEnd"/>
+      <w:r>
+        <w:t xml:space="preserve">: </w:t>
       </w:r>
       <w:r>
         <w:t>[</w:t>
@@ -1119,8 +1368,13 @@
         <w:spacing w:after="0"/>
         <w:ind w:left="900"/>
       </w:pPr>
-      <w:r>
-        <w:t>sortColumn: ‘Id’,</w:t>
+      <w:proofErr w:type="spellStart"/>
+      <w:r>
+        <w:t>sortColumn</w:t>
+      </w:r>
+      <w:proofErr w:type="spellEnd"/>
+      <w:r>
+        <w:t>: ‘Id’,</w:t>
       </w:r>
     </w:p>
     <w:p>
@@ -1128,8 +1382,21 @@
         <w:spacing w:after="0"/>
         <w:ind w:left="900"/>
       </w:pPr>
-      <w:r>
-        <w:t>sortDirection: ‘asc’</w:t>
+      <w:proofErr w:type="spellStart"/>
+      <w:r>
+        <w:t>sortDirection</w:t>
+      </w:r>
+      <w:proofErr w:type="spellEnd"/>
+      <w:r>
+        <w:t>: ‘</w:t>
+      </w:r>
+      <w:proofErr w:type="spellStart"/>
+      <w:r>
+        <w:t>asc</w:t>
+      </w:r>
+      <w:proofErr w:type="spellEnd"/>
+      <w:r>
+        <w:t>’</w:t>
       </w:r>
       <w:r>
         <w:t>,</w:t>
@@ -1140,8 +1407,21 @@
         <w:spacing w:after="0"/>
         <w:ind w:left="900"/>
       </w:pPr>
-      <w:r>
-        <w:t>columnHeaderClass: ‘colHeaders’</w:t>
+      <w:proofErr w:type="spellStart"/>
+      <w:r>
+        <w:t>columnHeaderClass</w:t>
+      </w:r>
+      <w:proofErr w:type="spellEnd"/>
+      <w:r>
+        <w:t>: ‘</w:t>
+      </w:r>
+      <w:proofErr w:type="spellStart"/>
+      <w:r>
+        <w:t>colHeaders</w:t>
+      </w:r>
+      <w:proofErr w:type="spellEnd"/>
+      <w:r>
+        <w:t>’</w:t>
       </w:r>
       <w:r>
         <w:t>,</w:t>
@@ -1152,9 +1432,11 @@
         <w:spacing w:after="0"/>
         <w:ind w:left="900"/>
       </w:pPr>
+      <w:proofErr w:type="spellStart"/>
       <w:r>
         <w:t>spinnerRef</w:t>
       </w:r>
+      <w:proofErr w:type="spellEnd"/>
       <w:r>
         <w:t>: ‘/images/spinner-128.gif’</w:t>
       </w:r>
@@ -1184,6 +1466,7 @@
       <w:pPr>
         <w:ind w:left="720"/>
       </w:pPr>
+      <w:proofErr w:type="spellStart"/>
       <w:r>
         <w:t>pager.s</w:t>
       </w:r>
@@ -1191,7 +1474,11 @@
         <w:t>etData</w:t>
       </w:r>
       <w:r>
-        <w:t xml:space="preserve">Binding( </w:t>
+        <w:t>Binding</w:t>
+      </w:r>
+      <w:proofErr w:type="spellEnd"/>
+      <w:r>
+        <w:t xml:space="preserve">( </w:t>
       </w:r>
       <w:r>
         <w:t>function() {</w:t>
@@ -1210,11 +1497,21 @@
         <w:ind w:left="720"/>
       </w:pPr>
       <w:r>
-        <w:t xml:space="preserve">    pager.endDataBinding(</w:t>
-      </w:r>
+        <w:t xml:space="preserve">    </w:t>
+      </w:r>
+      <w:proofErr w:type="spellStart"/>
+      <w:r>
+        <w:t>pager.endDataBinding</w:t>
+      </w:r>
+      <w:proofErr w:type="spellEnd"/>
+      <w:r>
+        <w:t>(</w:t>
+      </w:r>
+      <w:proofErr w:type="spellStart"/>
       <w:r>
         <w:t>results.totalItems</w:t>
       </w:r>
+      <w:proofErr w:type="spellEnd"/>
       <w:r>
         <w:t>);</w:t>
       </w:r>
@@ -1269,7 +1566,10 @@
         </w:numPr>
       </w:pPr>
       <w:r>
-        <w:t>Add code blocks to README for sample configuraiton</w:t>
+        <w:t xml:space="preserve">Add code blocks to README for sample </w:t>
+      </w:r>
+      <w:r>
+        <w:t>configuration</w:t>
       </w:r>
     </w:p>
     <w:p>
@@ -1289,7 +1589,15 @@
         </w:numPr>
       </w:pPr>
       <w:r>
-        <w:t xml:space="preserve">Control onclick/change events can’t find the library instance.  </w:t>
+        <w:t xml:space="preserve">Control </w:t>
+      </w:r>
+      <w:proofErr w:type="spellStart"/>
+      <w:r>
+        <w:t>onclick</w:t>
+      </w:r>
+      <w:proofErr w:type="spellEnd"/>
+      <w:r>
+        <w:t xml:space="preserve">/change events can’t find the library instance.  </w:t>
       </w:r>
     </w:p>
     <w:p>
@@ -1302,7 +1610,15 @@
         <w:ind w:left="1080"/>
       </w:pPr>
       <w:r>
-        <w:t>Possible solution is to register each instance by name in a hashtable stored in the windows scope.</w:t>
+        <w:t xml:space="preserve">Possible solution is to register each instance by name in a </w:t>
+      </w:r>
+      <w:r>
+        <w:t>hash table</w:t>
+      </w:r>
+      <w:bookmarkStart w:id="0" w:name="_GoBack"/>
+      <w:bookmarkEnd w:id="0"/>
+      <w:r>
+        <w:t xml:space="preserve"> stored in the windows scope.</w:t>
       </w:r>
     </w:p>
     <w:p>
@@ -1317,14 +1633,24 @@
       <w:r>
         <w:t xml:space="preserve">At least partial solution by using </w:t>
       </w:r>
+      <w:proofErr w:type="spellStart"/>
       <w:r>
         <w:rPr>
           <w:b/>
         </w:rPr>
         <w:t>addEventListener</w:t>
       </w:r>
-      <w:r>
-        <w:t xml:space="preserve"> and using self (var self = this;)</w:t>
+      <w:proofErr w:type="spellEnd"/>
+      <w:r>
+        <w:t xml:space="preserve"> and using self (</w:t>
+      </w:r>
+      <w:proofErr w:type="spellStart"/>
+      <w:r>
+        <w:t>var</w:t>
+      </w:r>
+      <w:proofErr w:type="spellEnd"/>
+      <w:r>
+        <w:t xml:space="preserve"> self = this;)</w:t>
       </w:r>
     </w:p>
     <w:p>

</xml_diff>